<commit_message>
id de caracteristica atualizado
</commit_message>
<xml_diff>
--- a/12. Lista de Características (Descrição das Características).docx
+++ b/12. Lista de Características (Descrição das Características).docx
@@ -1,6 +1,6 @@
 
 <file path=word/document.xml><?xml version="1.0" encoding="utf-8"?>
-<w:document xmlns:wpc="http://schemas.microsoft.com/office/word/2010/wordprocessingCanvas" xmlns:cx="http://schemas.microsoft.com/office/drawing/2014/chartex" xmlns:cx1="http://schemas.microsoft.com/office/drawing/2015/9/8/chartex" xmlns:cx2="http://schemas.microsoft.com/office/drawing/2015/10/21/chartex" xmlns:cx3="http://schemas.microsoft.com/office/drawing/2016/5/9/chartex" xmlns:cx4="http://schemas.microsoft.com/office/drawing/2016/5/10/chartex" xmlns:cx5="http://schemas.microsoft.com/office/drawing/2016/5/11/chartex" xmlns:cx6="http://schemas.microsoft.com/office/drawing/2016/5/12/chartex" xmlns:cx7="http://schemas.microsoft.com/office/drawing/2016/5/13/chartex" xmlns:cx8="http://schemas.microsoft.com/office/drawing/2016/5/14/chartex" xmlns:mc="http://schemas.openxmlformats.org/markup-compatibility/2006" xmlns:aink="http://schemas.microsoft.com/office/drawing/2016/ink" xmlns:am3d="http://schemas.microsoft.com/office/drawing/2017/model3d" xmlns:o="urn:schemas-microsoft-com:office:office" xmlns:r="http://schemas.openxmlformats.org/officeDocument/2006/relationships" xmlns:m="http://schemas.openxmlformats.org/officeDocument/2006/math" xmlns:v="urn:schemas-microsoft-com:vml" xmlns:wp14="http://schemas.microsoft.com/office/word/2010/wordprocessingDrawing" xmlns:wp="http://schemas.openxmlformats.org/drawingml/2006/wordprocessingDrawing" xmlns:w10="urn:schemas-microsoft-com:office:word" xmlns:w="http://schemas.openxmlformats.org/wordprocessingml/2006/main" xmlns:w14="http://schemas.microsoft.com/office/word/2010/wordml" xmlns:w15="http://schemas.microsoft.com/office/word/2012/wordml" xmlns:w16cid="http://schemas.microsoft.com/office/word/2016/wordml/cid" xmlns:w16se="http://schemas.microsoft.com/office/word/2015/wordml/symex" xmlns:wpg="http://schemas.microsoft.com/office/word/2010/wordprocessingGroup" xmlns:wpi="http://schemas.microsoft.com/office/word/2010/wordprocessingInk" xmlns:wne="http://schemas.microsoft.com/office/word/2006/wordml" xmlns:wps="http://schemas.microsoft.com/office/word/2010/wordprocessingShape" mc:Ignorable="w14 w15 w16se w16cid wp14">
+<w:document xmlns:wpc="http://schemas.microsoft.com/office/word/2010/wordprocessingCanvas" xmlns:cx="http://schemas.microsoft.com/office/drawing/2014/chartex" xmlns:cx1="http://schemas.microsoft.com/office/drawing/2015/9/8/chartex" xmlns:mc="http://schemas.openxmlformats.org/markup-compatibility/2006" xmlns:o="urn:schemas-microsoft-com:office:office" xmlns:r="http://schemas.openxmlformats.org/officeDocument/2006/relationships" xmlns:m="http://schemas.openxmlformats.org/officeDocument/2006/math" xmlns:v="urn:schemas-microsoft-com:vml" xmlns:wp14="http://schemas.microsoft.com/office/word/2010/wordprocessingDrawing" xmlns:wp="http://schemas.openxmlformats.org/drawingml/2006/wordprocessingDrawing" xmlns:w10="urn:schemas-microsoft-com:office:word" xmlns:w="http://schemas.openxmlformats.org/wordprocessingml/2006/main" xmlns:w14="http://schemas.microsoft.com/office/word/2010/wordml" xmlns:w15="http://schemas.microsoft.com/office/word/2012/wordml" xmlns:w16se="http://schemas.microsoft.com/office/word/2015/wordml/symex" xmlns:wpg="http://schemas.microsoft.com/office/word/2010/wordprocessingGroup" xmlns:wpi="http://schemas.microsoft.com/office/word/2010/wordprocessingInk" xmlns:wne="http://schemas.microsoft.com/office/word/2006/wordml" xmlns:wps="http://schemas.microsoft.com/office/word/2010/wordprocessingShape" mc:Ignorable="w14 w15 w16se wp14">
   <w:background w:color="FFFFFF"/>
   <w:body>
     <w:p>
@@ -2584,7 +2584,7 @@
               <w:spacing w:line="240" w:lineRule="auto"/>
             </w:pPr>
             <w:r>
-              <w:t>Pertences dos bichinhos de hotel</w:t>
+              <w:t>Pertences dos animais do hotel</w:t>
             </w:r>
           </w:p>
         </w:tc>
@@ -2725,9 +2725,11 @@
               <w:widowControl w:val="0"/>
               <w:spacing w:line="240" w:lineRule="auto"/>
             </w:pPr>
+            <w:bookmarkStart w:id="2" w:name="_GoBack"/>
             <w:r>
               <w:t>Procedimento e valores na ficha do animal</w:t>
             </w:r>
+            <w:bookmarkEnd w:id="2"/>
           </w:p>
         </w:tc>
         <w:tc>
@@ -3327,7 +3329,7 @@
           </mc:Choice>
           <mc:Fallback>
             <w:pict>
-              <v:group w14:anchorId="50FBA844" id="Agrupar 5" o:spid="_x0000_s1026" style="position:absolute;margin-left:27.7pt;margin-top:1.2pt;width:455.55pt;height:311.05pt;z-index:251695104" coordsize="57856,39503" o:gfxdata="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">
+              <v:group w14:anchorId="65BAC07B" id="Agrupar 5" o:spid="_x0000_s1026" style="position:absolute;margin-left:27.7pt;margin-top:1.2pt;width:455.55pt;height:311.05pt;z-index:251695104" coordsize="57856,39503" o:gfxdata="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">
                 <v:shapetype id="_x0000_t75" coordsize="21600,21600" o:spt="75" o:preferrelative="t" path="m@4@5l@4@11@9@11@9@5xe" filled="f" stroked="f">
                   <v:stroke joinstyle="miter"/>
                   <v:formulas>
@@ -3347,14 +3349,17 @@
                   <v:path o:extrusionok="f" gradientshapeok="t" o:connecttype="rect"/>
                   <o:lock v:ext="edit" aspectratio="t"/>
                 </v:shapetype>
-                <v:shape id="Imagem 4" o:spid="_x0000_s1027" type="#_x0000_t75" style="position:absolute;left:22222;top:19457;width:35623;height:20041;visibility:visible;mso-wrap-style:square" o:gfxdata="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">
+                <v:shape id="Imagem 4" o:spid="_x0000_s1027" type="#_x0000_t75" style="position:absolute;left:22222;top:19457;width:35623;height:20041;visibility:visible;mso-wrap-style:square" o:gfxdata="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">
                   <v:imagedata r:id="rId8" o:title=""/>
+                  <v:path arrowok="t"/>
                 </v:shape>
-                <v:shape id="Imagem 2" o:spid="_x0000_s1028" type="#_x0000_t75" style="position:absolute;left:22328;width:35528;height:19989;visibility:visible;mso-wrap-style:square" o:gfxdata="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">
+                <v:shape id="Imagem 2" o:spid="_x0000_s1028" type="#_x0000_t75" style="position:absolute;left:22328;width:35528;height:19989;visibility:visible;mso-wrap-style:square" o:gfxdata="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">
                   <v:imagedata r:id="rId9" o:title=""/>
+                  <v:path arrowok="t"/>
                 </v:shape>
-                <v:shape id="Imagem 3" o:spid="_x0000_s1029" type="#_x0000_t75" style="position:absolute;width:22282;height:39503;visibility:visible;mso-wrap-style:square" o:gfxdata="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">
+                <v:shape id="Imagem 3" o:spid="_x0000_s1029" type="#_x0000_t75" style="position:absolute;width:22282;height:39503;visibility:visible;mso-wrap-style:square" o:gfxdata="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">
                   <v:imagedata r:id="rId10" o:title=""/>
+                  <v:path arrowok="t"/>
                 </v:shape>
               </v:group>
             </w:pict>
@@ -3687,8 +3692,6 @@
       <w:r>
         <w:t>.</w:t>
       </w:r>
-      <w:bookmarkStart w:id="2" w:name="_GoBack"/>
-      <w:bookmarkEnd w:id="2"/>
     </w:p>
     <w:p>
       <w:pPr>
@@ -3716,7 +3719,7 @@
 </file>
 
 <file path=word/numbering.xml><?xml version="1.0" encoding="utf-8"?>
-<w:numbering xmlns:wpc="http://schemas.microsoft.com/office/word/2010/wordprocessingCanvas" xmlns:cx="http://schemas.microsoft.com/office/drawing/2014/chartex" xmlns:cx1="http://schemas.microsoft.com/office/drawing/2015/9/8/chartex" xmlns:cx2="http://schemas.microsoft.com/office/drawing/2015/10/21/chartex" xmlns:cx3="http://schemas.microsoft.com/office/drawing/2016/5/9/chartex" xmlns:cx4="http://schemas.microsoft.com/office/drawing/2016/5/10/chartex" xmlns:cx5="http://schemas.microsoft.com/office/drawing/2016/5/11/chartex" xmlns:cx6="http://schemas.microsoft.com/office/drawing/2016/5/12/chartex" xmlns:cx7="http://schemas.microsoft.com/office/drawing/2016/5/13/chartex" xmlns:cx8="http://schemas.microsoft.com/office/drawing/2016/5/14/chartex" xmlns:mc="http://schemas.openxmlformats.org/markup-compatibility/2006" xmlns:aink="http://schemas.microsoft.com/office/drawing/2016/ink" xmlns:am3d="http://schemas.microsoft.com/office/drawing/2017/model3d" xmlns:o="urn:schemas-microsoft-com:office:office" xmlns:r="http://schemas.openxmlformats.org/officeDocument/2006/relationships" xmlns:m="http://schemas.openxmlformats.org/officeDocument/2006/math" xmlns:v="urn:schemas-microsoft-com:vml" xmlns:wp14="http://schemas.microsoft.com/office/word/2010/wordprocessingDrawing" xmlns:wp="http://schemas.openxmlformats.org/drawingml/2006/wordprocessingDrawing" xmlns:w10="urn:schemas-microsoft-com:office:word" xmlns:w="http://schemas.openxmlformats.org/wordprocessingml/2006/main" xmlns:w14="http://schemas.microsoft.com/office/word/2010/wordml" xmlns:w15="http://schemas.microsoft.com/office/word/2012/wordml" xmlns:w16cid="http://schemas.microsoft.com/office/word/2016/wordml/cid" xmlns:w16se="http://schemas.microsoft.com/office/word/2015/wordml/symex" xmlns:wpg="http://schemas.microsoft.com/office/word/2010/wordprocessingGroup" xmlns:wpi="http://schemas.microsoft.com/office/word/2010/wordprocessingInk" xmlns:wne="http://schemas.microsoft.com/office/word/2006/wordml" xmlns:wps="http://schemas.microsoft.com/office/word/2010/wordprocessingShape" mc:Ignorable="w14 w15 w16se w16cid wp14">
+<w:numbering xmlns:wpc="http://schemas.microsoft.com/office/word/2010/wordprocessingCanvas" xmlns:cx="http://schemas.microsoft.com/office/drawing/2014/chartex" xmlns:cx1="http://schemas.microsoft.com/office/drawing/2015/9/8/chartex" xmlns:mc="http://schemas.openxmlformats.org/markup-compatibility/2006" xmlns:o="urn:schemas-microsoft-com:office:office" xmlns:r="http://schemas.openxmlformats.org/officeDocument/2006/relationships" xmlns:m="http://schemas.openxmlformats.org/officeDocument/2006/math" xmlns:v="urn:schemas-microsoft-com:vml" xmlns:wp14="http://schemas.microsoft.com/office/word/2010/wordprocessingDrawing" xmlns:wp="http://schemas.openxmlformats.org/drawingml/2006/wordprocessingDrawing" xmlns:w10="urn:schemas-microsoft-com:office:word" xmlns:w="http://schemas.openxmlformats.org/wordprocessingml/2006/main" xmlns:w14="http://schemas.microsoft.com/office/word/2010/wordml" xmlns:w15="http://schemas.microsoft.com/office/word/2012/wordml" xmlns:w16se="http://schemas.microsoft.com/office/word/2015/wordml/symex" xmlns:wpg="http://schemas.microsoft.com/office/word/2010/wordprocessingGroup" xmlns:wpi="http://schemas.microsoft.com/office/word/2010/wordprocessingInk" xmlns:wne="http://schemas.microsoft.com/office/word/2006/wordml" xmlns:wps="http://schemas.microsoft.com/office/word/2010/wordprocessingShape" mc:Ignorable="w14 w15 w16se wp14">
   <w:abstractNum w:abstractNumId="0" w15:restartNumberingAfterBreak="0">
     <w:nsid w:val="0F0F61A3"/>
     <w:multiLevelType w:val="multilevel"/>
@@ -4185,7 +4188,7 @@
 </file>
 
 <file path=word/styles.xml><?xml version="1.0" encoding="utf-8"?>
-<w:styles xmlns:mc="http://schemas.openxmlformats.org/markup-compatibility/2006" xmlns:r="http://schemas.openxmlformats.org/officeDocument/2006/relationships" xmlns:w="http://schemas.openxmlformats.org/wordprocessingml/2006/main" xmlns:w14="http://schemas.microsoft.com/office/word/2010/wordml" xmlns:w15="http://schemas.microsoft.com/office/word/2012/wordml" xmlns:w16cid="http://schemas.microsoft.com/office/word/2016/wordml/cid" xmlns:w16se="http://schemas.microsoft.com/office/word/2015/wordml/symex" mc:Ignorable="w14 w15 w16se w16cid">
+<w:styles xmlns:mc="http://schemas.openxmlformats.org/markup-compatibility/2006" xmlns:r="http://schemas.openxmlformats.org/officeDocument/2006/relationships" xmlns:w="http://schemas.openxmlformats.org/wordprocessingml/2006/main" xmlns:w14="http://schemas.microsoft.com/office/word/2010/wordml" xmlns:w15="http://schemas.microsoft.com/office/word/2012/wordml" xmlns:w16se="http://schemas.microsoft.com/office/word/2015/wordml/symex" mc:Ignorable="w14 w15 w16se">
   <w:docDefaults>
     <w:rPrDefault>
       <w:rPr>
@@ -4209,7 +4212,7 @@
       </w:pPr>
     </w:pPrDefault>
   </w:docDefaults>
-  <w:latentStyles w:defLockedState="0" w:defUIPriority="99" w:defSemiHidden="0" w:defUnhideWhenUsed="0" w:defQFormat="0" w:count="375">
+  <w:latentStyles w:defLockedState="0" w:defUIPriority="99" w:defSemiHidden="0" w:defUnhideWhenUsed="0" w:defQFormat="0" w:count="371">
     <w:lsdException w:name="Normal" w:uiPriority="0" w:qFormat="1"/>
     <w:lsdException w:name="heading 1" w:uiPriority="9" w:qFormat="1"/>
     <w:lsdException w:name="heading 2" w:semiHidden="1" w:uiPriority="9" w:unhideWhenUsed="1" w:qFormat="1"/>
@@ -4581,10 +4584,6 @@
     <w:lsdException w:name="List Table 5 Dark Accent 6" w:uiPriority="50"/>
     <w:lsdException w:name="List Table 6 Colorful Accent 6" w:uiPriority="51"/>
     <w:lsdException w:name="List Table 7 Colorful Accent 6" w:uiPriority="52"/>
-    <w:lsdException w:name="Mention" w:semiHidden="1" w:unhideWhenUsed="1"/>
-    <w:lsdException w:name="Smart Hyperlink" w:semiHidden="1" w:unhideWhenUsed="1"/>
-    <w:lsdException w:name="Hashtag" w:semiHidden="1" w:unhideWhenUsed="1"/>
-    <w:lsdException w:name="Unresolved Mention" w:semiHidden="1" w:unhideWhenUsed="1"/>
   </w:latentStyles>
   <w:style w:type="paragraph" w:default="1" w:styleId="Normal">
     <w:name w:val="Normal"/>

</xml_diff>